<commit_message>
New grapfics builder. The left is to improove all features
</commit_message>
<xml_diff>
--- a/Описание/GoodPlot история версий.docx
+++ b/Описание/GoodPlot история версий.docx
@@ -142,7 +142,43 @@
           <w:sz w:val="26"/>
           <w:szCs w:val="26"/>
         </w:rPr>
-        <w:t>Выделение элементов: если  выделить элемент, зажить shift, нажать на другой элемент – все между ними выделяются. Зажатый CTRL – выделять по одному несколько элементов.</w:t>
+        <w:t xml:space="preserve">Выделение элементов: если  выделить элемент, зажить </w:t>
+      </w:r>
+      <w:proofErr w:type="spellStart"/>
+      <w:r>
+        <w:rPr>
+          <w:rFonts w:ascii="Times New Roman" w:hAnsi="Times New Roman" w:cs="Times New Roman"/>
+          <w:sz w:val="26"/>
+          <w:szCs w:val="26"/>
+        </w:rPr>
+        <w:t>shift</w:t>
+      </w:r>
+      <w:proofErr w:type="spellEnd"/>
+      <w:r>
+        <w:rPr>
+          <w:rFonts w:ascii="Times New Roman" w:hAnsi="Times New Roman" w:cs="Times New Roman"/>
+          <w:sz w:val="26"/>
+          <w:szCs w:val="26"/>
+        </w:rPr>
+        <w:t xml:space="preserve">, нажать на другой элемент – все между ними выделяются. </w:t>
+      </w:r>
+      <w:proofErr w:type="gramStart"/>
+      <w:r>
+        <w:rPr>
+          <w:rFonts w:ascii="Times New Roman" w:hAnsi="Times New Roman" w:cs="Times New Roman"/>
+          <w:sz w:val="26"/>
+          <w:szCs w:val="26"/>
+        </w:rPr>
+        <w:t>Зажатый</w:t>
+      </w:r>
+      <w:proofErr w:type="gramEnd"/>
+      <w:r>
+        <w:rPr>
+          <w:rFonts w:ascii="Times New Roman" w:hAnsi="Times New Roman" w:cs="Times New Roman"/>
+          <w:sz w:val="26"/>
+          <w:szCs w:val="26"/>
+        </w:rPr>
+        <w:t xml:space="preserve"> CTRL – выделять по одному несколько элементов.</w:t>
       </w:r>
     </w:p>
     <w:p>
@@ -186,6 +222,7 @@
           <w:szCs w:val="26"/>
         </w:rPr>
       </w:pPr>
+      <w:proofErr w:type="gramStart"/>
       <w:r>
         <w:rPr>
           <w:rFonts w:ascii="Times New Roman" w:hAnsi="Times New Roman" w:cs="Times New Roman"/>
@@ -208,7 +245,16 @@
           <w:sz w:val="26"/>
           <w:szCs w:val="26"/>
         </w:rPr>
-        <w:t xml:space="preserve">тации рисунка – можно сохранять для книжной и альбомной ориентаций. </w:t>
+        <w:t>тации рисунка – можно сохранять для книжной и альбомной ориентаций.</w:t>
+      </w:r>
+      <w:proofErr w:type="gramEnd"/>
+      <w:r>
+        <w:rPr>
+          <w:rFonts w:ascii="Times New Roman" w:hAnsi="Times New Roman" w:cs="Times New Roman"/>
+          <w:sz w:val="26"/>
+          <w:szCs w:val="26"/>
+        </w:rPr>
+        <w:t xml:space="preserve"> </w:t>
       </w:r>
       <w:r>
         <w:rPr>
@@ -282,7 +328,25 @@
           <w:sz w:val="26"/>
           <w:szCs w:val="26"/>
         </w:rPr>
-        <w:t>Появился элемент в меню при щелчке на KKS «Сохрани меня в .csv»</w:t>
+        <w:t>Появился элемент в меню при щелчке на KKS «Сохрани меня в .</w:t>
+      </w:r>
+      <w:proofErr w:type="spellStart"/>
+      <w:r>
+        <w:rPr>
+          <w:rFonts w:ascii="Times New Roman" w:hAnsi="Times New Roman" w:cs="Times New Roman"/>
+          <w:sz w:val="26"/>
+          <w:szCs w:val="26"/>
+        </w:rPr>
+        <w:t>csv</w:t>
+      </w:r>
+      <w:proofErr w:type="spellEnd"/>
+      <w:r>
+        <w:rPr>
+          <w:rFonts w:ascii="Times New Roman" w:hAnsi="Times New Roman" w:cs="Times New Roman"/>
+          <w:sz w:val="26"/>
+          <w:szCs w:val="26"/>
+        </w:rPr>
+        <w:t>»</w:t>
       </w:r>
       <w:r>
         <w:rPr>
@@ -298,7 +362,25 @@
           <w:sz w:val="26"/>
           <w:szCs w:val="26"/>
         </w:rPr>
-        <w:t xml:space="preserve"> выделенные KKS</w:t>
+        <w:t xml:space="preserve"> </w:t>
+      </w:r>
+      <w:proofErr w:type="gramStart"/>
+      <w:r>
+        <w:rPr>
+          <w:rFonts w:ascii="Times New Roman" w:hAnsi="Times New Roman" w:cs="Times New Roman"/>
+          <w:sz w:val="26"/>
+          <w:szCs w:val="26"/>
+        </w:rPr>
+        <w:t>выделенные</w:t>
+      </w:r>
+      <w:proofErr w:type="gramEnd"/>
+      <w:r>
+        <w:rPr>
+          <w:rFonts w:ascii="Times New Roman" w:hAnsi="Times New Roman" w:cs="Times New Roman"/>
+          <w:sz w:val="26"/>
+          <w:szCs w:val="26"/>
+        </w:rPr>
+        <w:t xml:space="preserve"> KKS</w:t>
       </w:r>
       <w:r>
         <w:rPr>
@@ -383,7 +465,25 @@
           <w:sz w:val="26"/>
           <w:szCs w:val="26"/>
         </w:rPr>
-        <w:t>Внесены исправления в масштабирование графика для листа А4.</w:t>
+        <w:t>Внесены исправления в масштабирование графика для листа А</w:t>
+      </w:r>
+      <w:proofErr w:type="gramStart"/>
+      <w:r>
+        <w:rPr>
+          <w:rFonts w:ascii="Times New Roman" w:hAnsi="Times New Roman" w:cs="Times New Roman"/>
+          <w:sz w:val="26"/>
+          <w:szCs w:val="26"/>
+        </w:rPr>
+        <w:t>4</w:t>
+      </w:r>
+      <w:proofErr w:type="gramEnd"/>
+      <w:r>
+        <w:rPr>
+          <w:rFonts w:ascii="Times New Roman" w:hAnsi="Times New Roman" w:cs="Times New Roman"/>
+          <w:sz w:val="26"/>
+          <w:szCs w:val="26"/>
+        </w:rPr>
+        <w:t>.</w:t>
       </w:r>
     </w:p>
     <w:p>
@@ -470,14 +570,25 @@
           <w:szCs w:val="26"/>
         </w:rPr>
       </w:pPr>
-      <w:r>
-        <w:rPr>
-          <w:rFonts w:ascii="Times New Roman" w:hAnsi="Times New Roman" w:cs="Times New Roman"/>
-          <w:sz w:val="26"/>
-          <w:szCs w:val="26"/>
-        </w:rPr>
-        <w:t>Добавлена опции сохранения и загрузки. Сохраняется все элементы и построения. При этом, чтобы добавить на график новые линии, следует пользоваться «Начало работы</w:t>
-      </w:r>
+      <w:proofErr w:type="gramStart"/>
+      <w:r>
+        <w:rPr>
+          <w:rFonts w:ascii="Times New Roman" w:hAnsi="Times New Roman" w:cs="Times New Roman"/>
+          <w:sz w:val="26"/>
+          <w:szCs w:val="26"/>
+        </w:rPr>
+        <w:t>Добавлена</w:t>
+      </w:r>
+      <w:proofErr w:type="gramEnd"/>
+      <w:r>
+        <w:rPr>
+          <w:rFonts w:ascii="Times New Roman" w:hAnsi="Times New Roman" w:cs="Times New Roman"/>
+          <w:sz w:val="26"/>
+          <w:szCs w:val="26"/>
+        </w:rPr>
+        <w:t xml:space="preserve"> опции сохранения и загрузки. Сохраняется все элементы и построения. При этом, чтобы добавить на график новые линии, следует пользоваться «Начало работы</w:t>
+      </w:r>
+      <w:proofErr w:type="gramStart"/>
       <w:r>
         <w:rPr>
           <w:rFonts w:ascii="Times New Roman" w:hAnsi="Times New Roman" w:cs="Times New Roman"/>
@@ -493,7 +604,16 @@
           <w:sz w:val="26"/>
           <w:szCs w:val="26"/>
         </w:rPr>
-        <w:t xml:space="preserve">Добавить», строить из списка, как обычно. Сохранение и загрузка занимают время, </w:t>
+        <w:t>Д</w:t>
+      </w:r>
+      <w:proofErr w:type="gramEnd"/>
+      <w:r>
+        <w:rPr>
+          <w:rFonts w:ascii="Times New Roman" w:hAnsi="Times New Roman" w:cs="Times New Roman"/>
+          <w:sz w:val="26"/>
+          <w:szCs w:val="26"/>
+        </w:rPr>
+        <w:t xml:space="preserve">обавить», строить из списка, как обычно. Сохранение и загрузка занимают время, </w:t>
       </w:r>
       <w:r>
         <w:rPr>
@@ -587,7 +707,16 @@
           <w:sz w:val="26"/>
           <w:szCs w:val="26"/>
         </w:rPr>
-        <w:t xml:space="preserve">Можно удалять отдельные точки. Для этого в списке точек щелкаем по ней или выбираем много. Правая кнопка </w:t>
+        <w:t>Можно удалять отдельные точки. Для этого в списке точек щелкаем по ней или выбираем много. Правая кнопка</w:t>
+      </w:r>
+      <w:proofErr w:type="gramStart"/>
+      <w:r>
+        <w:rPr>
+          <w:rFonts w:ascii="Times New Roman" w:hAnsi="Times New Roman" w:cs="Times New Roman"/>
+          <w:sz w:val="26"/>
+          <w:szCs w:val="26"/>
+        </w:rPr>
+        <w:t xml:space="preserve"> </w:t>
       </w:r>
       <w:r>
         <w:rPr>
@@ -604,7 +733,16 @@
           <w:sz w:val="26"/>
           <w:szCs w:val="26"/>
         </w:rPr>
-        <w:t xml:space="preserve"> Удалить.</w:t>
+        <w:t xml:space="preserve"> У</w:t>
+      </w:r>
+      <w:proofErr w:type="gramEnd"/>
+      <w:r>
+        <w:rPr>
+          <w:rFonts w:ascii="Times New Roman" w:hAnsi="Times New Roman" w:cs="Times New Roman"/>
+          <w:sz w:val="26"/>
+          <w:szCs w:val="26"/>
+        </w:rPr>
+        <w:t>далить.</w:t>
       </w:r>
     </w:p>
     <w:p>
@@ -734,7 +872,25 @@
           <w:szCs w:val="26"/>
         </w:rPr>
         <w:lastRenderedPageBreak/>
-        <w:t>Алгоритм такой: выбираем, что менять (риски либо линии сетки, основные либо второстепенные). Изменяем интервал прежде всего. Затем все остальное по желанию. Новый вид формы:</w:t>
+        <w:t xml:space="preserve">Алгоритм такой: выбираем, что менять (риски либо линии сетки, основные либо второстепенные). Изменяем </w:t>
+      </w:r>
+      <w:proofErr w:type="gramStart"/>
+      <w:r>
+        <w:rPr>
+          <w:rFonts w:ascii="Times New Roman" w:hAnsi="Times New Roman" w:cs="Times New Roman"/>
+          <w:sz w:val="26"/>
+          <w:szCs w:val="26"/>
+        </w:rPr>
+        <w:t>интервал</w:t>
+      </w:r>
+      <w:proofErr w:type="gramEnd"/>
+      <w:r>
+        <w:rPr>
+          <w:rFonts w:ascii="Times New Roman" w:hAnsi="Times New Roman" w:cs="Times New Roman"/>
+          <w:sz w:val="26"/>
+          <w:szCs w:val="26"/>
+        </w:rPr>
+        <w:t xml:space="preserve"> прежде всего. Затем все остальное по желанию. Новый вид формы:</w:t>
       </w:r>
     </w:p>
     <w:p>
@@ -997,7 +1153,25 @@
           <w:szCs w:val="26"/>
         </w:rPr>
         <w:lastRenderedPageBreak/>
-        <w:t>Внизу появится новый параметр. При том, до этого спросят, какой их какого вычитать. В описании будет это указано.</w:t>
+        <w:t xml:space="preserve">Внизу появится новый параметр. </w:t>
+      </w:r>
+      <w:proofErr w:type="gramStart"/>
+      <w:r>
+        <w:rPr>
+          <w:rFonts w:ascii="Times New Roman" w:hAnsi="Times New Roman" w:cs="Times New Roman"/>
+          <w:sz w:val="26"/>
+          <w:szCs w:val="26"/>
+        </w:rPr>
+        <w:t>При том</w:t>
+      </w:r>
+      <w:proofErr w:type="gramEnd"/>
+      <w:r>
+        <w:rPr>
+          <w:rFonts w:ascii="Times New Roman" w:hAnsi="Times New Roman" w:cs="Times New Roman"/>
+          <w:sz w:val="26"/>
+          <w:szCs w:val="26"/>
+        </w:rPr>
+        <w:t>, до этого спросят, какой их какого вычитать. В описании будет это указано.</w:t>
       </w:r>
     </w:p>
     <w:p>
@@ -1089,7 +1263,25 @@
           <w:sz w:val="26"/>
           <w:szCs w:val="26"/>
         </w:rPr>
-        <w:t xml:space="preserve">Добавлено несколько типов открываемых файлов. При попытке открыть еще неподдерживаемый – увидим </w:t>
+        <w:t xml:space="preserve">Добавлено несколько типов открываемых файлов. При попытке открыть еще </w:t>
+      </w:r>
+      <w:proofErr w:type="gramStart"/>
+      <w:r>
+        <w:rPr>
+          <w:rFonts w:ascii="Times New Roman" w:hAnsi="Times New Roman" w:cs="Times New Roman"/>
+          <w:sz w:val="26"/>
+          <w:szCs w:val="26"/>
+        </w:rPr>
+        <w:t>неподдерживаемый</w:t>
+      </w:r>
+      <w:proofErr w:type="gramEnd"/>
+      <w:r>
+        <w:rPr>
+          <w:rFonts w:ascii="Times New Roman" w:hAnsi="Times New Roman" w:cs="Times New Roman"/>
+          <w:sz w:val="26"/>
+          <w:szCs w:val="26"/>
+        </w:rPr>
+        <w:t xml:space="preserve"> – увидим </w:t>
       </w:r>
     </w:p>
     <w:p>
@@ -1189,15 +1381,51 @@
           <w:sz w:val="26"/>
           <w:szCs w:val="26"/>
         </w:rPr>
-        <w:t>Надписи и линии переносятся при добавлении снизу графиков на верхний. Ширину линии рисования поменьше сделал.</w:t>
-      </w:r>
-      <w:r>
-        <w:rPr>
-          <w:rFonts w:ascii="Times New Roman" w:hAnsi="Times New Roman" w:cs="Times New Roman"/>
-          <w:sz w:val="26"/>
-          <w:szCs w:val="26"/>
-        </w:rPr>
-        <w:t xml:space="preserve"> При этом, линии , как видно, корректно переходят, </w:t>
+        <w:t xml:space="preserve">Надписи и линии переносятся при добавлении снизу графиков на </w:t>
+      </w:r>
+      <w:proofErr w:type="gramStart"/>
+      <w:r>
+        <w:rPr>
+          <w:rFonts w:ascii="Times New Roman" w:hAnsi="Times New Roman" w:cs="Times New Roman"/>
+          <w:sz w:val="26"/>
+          <w:szCs w:val="26"/>
+        </w:rPr>
+        <w:t>верхний</w:t>
+      </w:r>
+      <w:proofErr w:type="gramEnd"/>
+      <w:r>
+        <w:rPr>
+          <w:rFonts w:ascii="Times New Roman" w:hAnsi="Times New Roman" w:cs="Times New Roman"/>
+          <w:sz w:val="26"/>
+          <w:szCs w:val="26"/>
+        </w:rPr>
+        <w:t>. Ширину линии рисования поменьше сделал.</w:t>
+      </w:r>
+      <w:r>
+        <w:rPr>
+          <w:rFonts w:ascii="Times New Roman" w:hAnsi="Times New Roman" w:cs="Times New Roman"/>
+          <w:sz w:val="26"/>
+          <w:szCs w:val="26"/>
+        </w:rPr>
+        <w:t xml:space="preserve"> При этом, линии</w:t>
+      </w:r>
+      <w:proofErr w:type="gramStart"/>
+      <w:r>
+        <w:rPr>
+          <w:rFonts w:ascii="Times New Roman" w:hAnsi="Times New Roman" w:cs="Times New Roman"/>
+          <w:sz w:val="26"/>
+          <w:szCs w:val="26"/>
+        </w:rPr>
+        <w:t xml:space="preserve"> ,</w:t>
+      </w:r>
+      <w:proofErr w:type="gramEnd"/>
+      <w:r>
+        <w:rPr>
+          <w:rFonts w:ascii="Times New Roman" w:hAnsi="Times New Roman" w:cs="Times New Roman"/>
+          <w:sz w:val="26"/>
+          <w:szCs w:val="26"/>
+        </w:rPr>
+        <w:t xml:space="preserve"> как видно, корректно переходят, </w:t>
       </w:r>
       <w:r>
         <w:rPr>
@@ -1654,8 +1882,18 @@
           <w:sz w:val="26"/>
           <w:szCs w:val="26"/>
         </w:rPr>
-        <w:t>Добавлено «расчеты-</w:t>
-      </w:r>
+        <w:t>Добавлено «расчет</w:t>
+      </w:r>
+      <w:proofErr w:type="gramStart"/>
+      <w:r>
+        <w:rPr>
+          <w:rFonts w:ascii="Times New Roman" w:hAnsi="Times New Roman" w:cs="Times New Roman"/>
+          <w:sz w:val="26"/>
+          <w:szCs w:val="26"/>
+        </w:rPr>
+        <w:t>ы-</w:t>
+      </w:r>
+      <w:proofErr w:type="gramEnd"/>
       <w:r>
         <w:rPr>
           <w:rFonts w:ascii="Times New Roman" w:hAnsi="Times New Roman" w:cs="Times New Roman"/>
@@ -1670,7 +1908,25 @@
           <w:sz w:val="26"/>
           <w:szCs w:val="26"/>
         </w:rPr>
-        <w:t>значения»: время точки появилось. Опция домножить появилась.</w:t>
+        <w:t xml:space="preserve">значения»: время точки появилось. Опция </w:t>
+      </w:r>
+      <w:proofErr w:type="spellStart"/>
+      <w:r>
+        <w:rPr>
+          <w:rFonts w:ascii="Times New Roman" w:hAnsi="Times New Roman" w:cs="Times New Roman"/>
+          <w:sz w:val="26"/>
+          <w:szCs w:val="26"/>
+        </w:rPr>
+        <w:t>домножить</w:t>
+      </w:r>
+      <w:proofErr w:type="spellEnd"/>
+      <w:r>
+        <w:rPr>
+          <w:rFonts w:ascii="Times New Roman" w:hAnsi="Times New Roman" w:cs="Times New Roman"/>
+          <w:sz w:val="26"/>
+          <w:szCs w:val="26"/>
+        </w:rPr>
+        <w:t xml:space="preserve"> появилась.</w:t>
       </w:r>
     </w:p>
     <w:p>
@@ -2096,8 +2352,554 @@
           <w:sz w:val="26"/>
           <w:szCs w:val="26"/>
         </w:rPr>
-        <w:t>Меняется метод добавления новых линий по дополнительным осям. Будут большие изменении в коде. В интерфейсе так же, так как появятся новые возможности. Планирую избавится от багов в рисованием раз и насегда.</w:t>
-      </w:r>
+        <w:t xml:space="preserve">Меняется метод добавления новых линий по дополнительным осям. Будут большие </w:t>
+      </w:r>
+      <w:proofErr w:type="gramStart"/>
+      <w:r>
+        <w:rPr>
+          <w:rFonts w:ascii="Times New Roman" w:hAnsi="Times New Roman" w:cs="Times New Roman"/>
+          <w:sz w:val="26"/>
+          <w:szCs w:val="26"/>
+        </w:rPr>
+        <w:t>изменении</w:t>
+      </w:r>
+      <w:proofErr w:type="gramEnd"/>
+      <w:r>
+        <w:rPr>
+          <w:rFonts w:ascii="Times New Roman" w:hAnsi="Times New Roman" w:cs="Times New Roman"/>
+          <w:sz w:val="26"/>
+          <w:szCs w:val="26"/>
+        </w:rPr>
+        <w:t xml:space="preserve"> в коде. В интерфейсе так же, так как появятся новые возможности. Планирую </w:t>
+      </w:r>
+      <w:proofErr w:type="gramStart"/>
+      <w:r>
+        <w:rPr>
+          <w:rFonts w:ascii="Times New Roman" w:hAnsi="Times New Roman" w:cs="Times New Roman"/>
+          <w:sz w:val="26"/>
+          <w:szCs w:val="26"/>
+        </w:rPr>
+        <w:t>избавится</w:t>
+      </w:r>
+      <w:proofErr w:type="gramEnd"/>
+      <w:r>
+        <w:rPr>
+          <w:rFonts w:ascii="Times New Roman" w:hAnsi="Times New Roman" w:cs="Times New Roman"/>
+          <w:sz w:val="26"/>
+          <w:szCs w:val="26"/>
+        </w:rPr>
+        <w:t xml:space="preserve"> от </w:t>
+      </w:r>
+      <w:proofErr w:type="spellStart"/>
+      <w:r>
+        <w:rPr>
+          <w:rFonts w:ascii="Times New Roman" w:hAnsi="Times New Roman" w:cs="Times New Roman"/>
+          <w:sz w:val="26"/>
+          <w:szCs w:val="26"/>
+        </w:rPr>
+        <w:t>багов</w:t>
+      </w:r>
+      <w:proofErr w:type="spellEnd"/>
+      <w:r>
+        <w:rPr>
+          <w:rFonts w:ascii="Times New Roman" w:hAnsi="Times New Roman" w:cs="Times New Roman"/>
+          <w:sz w:val="26"/>
+          <w:szCs w:val="26"/>
+        </w:rPr>
+        <w:t xml:space="preserve"> в рисованием раз и на</w:t>
+      </w:r>
+      <w:r>
+        <w:rPr>
+          <w:rFonts w:ascii="Times New Roman" w:hAnsi="Times New Roman" w:cs="Times New Roman"/>
+          <w:sz w:val="26"/>
+          <w:szCs w:val="26"/>
+        </w:rPr>
+        <w:t>в</w:t>
+      </w:r>
+      <w:r>
+        <w:rPr>
+          <w:rFonts w:ascii="Times New Roman" w:hAnsi="Times New Roman" w:cs="Times New Roman"/>
+          <w:sz w:val="26"/>
+          <w:szCs w:val="26"/>
+        </w:rPr>
+        <w:t>сегда.</w:t>
+      </w:r>
+    </w:p>
+    <w:p>
+      <w:pPr>
+        <w:pStyle w:val="a3"/>
+        <w:numPr>
+          <w:ilvl w:val="0"/>
+          <w:numId w:val="8"/>
+        </w:numPr>
+        <w:jc w:val="center"/>
+        <w:rPr>
+          <w:rFonts w:ascii="Times New Roman" w:hAnsi="Times New Roman" w:cs="Times New Roman"/>
+          <w:sz w:val="26"/>
+          <w:szCs w:val="26"/>
+        </w:rPr>
+      </w:pPr>
+      <w:r>
+        <w:rPr>
+          <w:rFonts w:ascii="Times New Roman" w:hAnsi="Times New Roman" w:cs="Times New Roman"/>
+          <w:sz w:val="26"/>
+          <w:szCs w:val="26"/>
+        </w:rPr>
+        <w:t>GoodPlot_v0_8 (21.11.2019)</w:t>
+      </w:r>
+      <w:r>
+        <w:rPr>
+          <w:rFonts w:ascii="Times New Roman" w:hAnsi="Times New Roman" w:cs="Times New Roman"/>
+          <w:sz w:val="26"/>
+          <w:szCs w:val="26"/>
+        </w:rPr>
+        <w:t>.</w:t>
+      </w:r>
+    </w:p>
+    <w:p>
+      <w:pPr>
+        <w:pStyle w:val="a3"/>
+        <w:numPr>
+          <w:ilvl w:val="0"/>
+          <w:numId w:val="9"/>
+        </w:numPr>
+        <w:tabs>
+          <w:tab w:val="left" w:pos="284"/>
+        </w:tabs>
+        <w:spacing w:after="120" w:line="240" w:lineRule="auto"/>
+        <w:ind w:left="284" w:hanging="284"/>
+        <w:jc w:val="both"/>
+        <w:rPr>
+          <w:rFonts w:ascii="Times New Roman" w:hAnsi="Times New Roman" w:cs="Times New Roman"/>
+          <w:sz w:val="26"/>
+          <w:szCs w:val="26"/>
+        </w:rPr>
+      </w:pPr>
+      <w:r>
+        <w:rPr>
+          <w:rFonts w:ascii="Times New Roman" w:hAnsi="Times New Roman" w:cs="Times New Roman"/>
+          <w:sz w:val="26"/>
+          <w:szCs w:val="26"/>
+        </w:rPr>
+        <w:t xml:space="preserve">Построение графиков обновлено. </w:t>
+      </w:r>
+      <w:r>
+        <w:rPr>
+          <w:rFonts w:ascii="Times New Roman" w:hAnsi="Times New Roman" w:cs="Times New Roman"/>
+          <w:sz w:val="26"/>
+          <w:szCs w:val="26"/>
+        </w:rPr>
+        <w:t>И</w:t>
+      </w:r>
+      <w:r>
+        <w:rPr>
+          <w:rFonts w:ascii="Times New Roman" w:hAnsi="Times New Roman" w:cs="Times New Roman"/>
+          <w:sz w:val="26"/>
+          <w:szCs w:val="26"/>
+        </w:rPr>
+        <w:t xml:space="preserve">счезла кнопка «Тип графика» сверху в меню. </w:t>
+      </w:r>
+      <w:r>
+        <w:rPr>
+          <w:rFonts w:ascii="Times New Roman" w:hAnsi="Times New Roman" w:cs="Times New Roman"/>
+          <w:sz w:val="26"/>
+          <w:szCs w:val="26"/>
+        </w:rPr>
+        <w:t xml:space="preserve">Теперь графики </w:t>
+      </w:r>
+      <w:proofErr w:type="gramStart"/>
+      <w:r>
+        <w:rPr>
+          <w:rFonts w:ascii="Times New Roman" w:hAnsi="Times New Roman" w:cs="Times New Roman"/>
+          <w:sz w:val="26"/>
+          <w:szCs w:val="26"/>
+        </w:rPr>
+        <w:t>строим</w:t>
+      </w:r>
+      <w:proofErr w:type="gramEnd"/>
+      <w:r>
+        <w:rPr>
+          <w:rFonts w:ascii="Times New Roman" w:hAnsi="Times New Roman" w:cs="Times New Roman"/>
+          <w:sz w:val="26"/>
+          <w:szCs w:val="26"/>
+        </w:rPr>
+        <w:t xml:space="preserve"> какие угодно, когда угодно. Для построения по уже имеющимся аренам они представлены в меню списка параметров. Допустимо построения графиков по много сразу.</w:t>
+      </w:r>
+    </w:p>
+    <w:p>
+      <w:pPr>
+        <w:pStyle w:val="a3"/>
+        <w:tabs>
+          <w:tab w:val="left" w:pos="284"/>
+        </w:tabs>
+        <w:spacing w:after="120" w:line="240" w:lineRule="auto"/>
+        <w:ind w:left="284"/>
+        <w:jc w:val="both"/>
+        <w:rPr>
+          <w:rFonts w:ascii="Times New Roman" w:hAnsi="Times New Roman" w:cs="Times New Roman"/>
+          <w:sz w:val="26"/>
+          <w:szCs w:val="26"/>
+        </w:rPr>
+      </w:pPr>
+      <w:r>
+        <w:rPr>
+          <w:rFonts w:ascii="Times New Roman" w:hAnsi="Times New Roman" w:cs="Times New Roman"/>
+          <w:noProof/>
+          <w:sz w:val="26"/>
+          <w:szCs w:val="26"/>
+          <w:lang w:eastAsia="ru-RU"/>
+        </w:rPr>
+        <w:drawing>
+          <wp:inline distT="0" distB="0" distL="0" distR="0">
+            <wp:extent cx="5609856" cy="2690037"/>
+            <wp:effectExtent l="19050" t="0" r="0" b="0"/>
+            <wp:docPr id="14" name="Рисунок 13" descr="1.png"/>
+            <wp:cNvGraphicFramePr>
+              <a:graphicFrameLocks xmlns:a="http://schemas.openxmlformats.org/drawingml/2006/main" noChangeAspect="1"/>
+            </wp:cNvGraphicFramePr>
+            <a:graphic xmlns:a="http://schemas.openxmlformats.org/drawingml/2006/main">
+              <a:graphicData uri="http://schemas.openxmlformats.org/drawingml/2006/picture">
+                <pic:pic xmlns:pic="http://schemas.openxmlformats.org/drawingml/2006/picture">
+                  <pic:nvPicPr>
+                    <pic:cNvPr id="0" name="1.png"/>
+                    <pic:cNvPicPr/>
+                  </pic:nvPicPr>
+                  <pic:blipFill>
+                    <a:blip r:embed="rId17" cstate="print"/>
+                    <a:stretch>
+                      <a:fillRect/>
+                    </a:stretch>
+                  </pic:blipFill>
+                  <pic:spPr>
+                    <a:xfrm>
+                      <a:off x="0" y="0"/>
+                      <a:ext cx="5618575" cy="2694218"/>
+                    </a:xfrm>
+                    <a:prstGeom prst="rect">
+                      <a:avLst/>
+                    </a:prstGeom>
+                  </pic:spPr>
+                </pic:pic>
+              </a:graphicData>
+            </a:graphic>
+          </wp:inline>
+        </w:drawing>
+      </w:r>
+    </w:p>
+    <w:p>
+      <w:pPr>
+        <w:pStyle w:val="a3"/>
+        <w:tabs>
+          <w:tab w:val="left" w:pos="284"/>
+        </w:tabs>
+        <w:spacing w:after="120" w:line="240" w:lineRule="auto"/>
+        <w:ind w:left="284"/>
+        <w:jc w:val="both"/>
+        <w:rPr>
+          <w:rFonts w:ascii="Times New Roman" w:hAnsi="Times New Roman" w:cs="Times New Roman"/>
+          <w:sz w:val="26"/>
+          <w:szCs w:val="26"/>
+        </w:rPr>
+      </w:pPr>
+    </w:p>
+    <w:p>
+      <w:pPr>
+        <w:pStyle w:val="a3"/>
+        <w:numPr>
+          <w:ilvl w:val="0"/>
+          <w:numId w:val="9"/>
+        </w:numPr>
+        <w:tabs>
+          <w:tab w:val="left" w:pos="284"/>
+        </w:tabs>
+        <w:spacing w:after="120" w:line="240" w:lineRule="auto"/>
+        <w:ind w:left="284" w:hanging="284"/>
+        <w:jc w:val="both"/>
+        <w:rPr>
+          <w:rFonts w:ascii="Times New Roman" w:hAnsi="Times New Roman" w:cs="Times New Roman"/>
+          <w:sz w:val="26"/>
+          <w:szCs w:val="26"/>
+        </w:rPr>
+      </w:pPr>
+      <w:r>
+        <w:rPr>
+          <w:rFonts w:ascii="Times New Roman" w:hAnsi="Times New Roman" w:cs="Times New Roman"/>
+          <w:sz w:val="26"/>
+          <w:szCs w:val="26"/>
+        </w:rPr>
+        <w:lastRenderedPageBreak/>
+        <w:t xml:space="preserve"> </w:t>
+      </w:r>
+      <w:r>
+        <w:rPr>
+          <w:rFonts w:ascii="Times New Roman" w:hAnsi="Times New Roman" w:cs="Times New Roman"/>
+          <w:sz w:val="26"/>
+          <w:szCs w:val="26"/>
+        </w:rPr>
+        <w:t xml:space="preserve">«Выделение по </w:t>
+      </w:r>
+      <w:r>
+        <w:rPr>
+          <w:rFonts w:ascii="Times New Roman" w:hAnsi="Times New Roman" w:cs="Times New Roman"/>
+          <w:sz w:val="26"/>
+          <w:szCs w:val="26"/>
+          <w:lang w:val="en-US"/>
+        </w:rPr>
+        <w:t>X</w:t>
+      </w:r>
+      <w:r>
+        <w:rPr>
+          <w:rFonts w:ascii="Times New Roman" w:hAnsi="Times New Roman" w:cs="Times New Roman"/>
+          <w:sz w:val="26"/>
+          <w:szCs w:val="26"/>
+        </w:rPr>
+        <w:t>,</w:t>
+      </w:r>
+      <w:r>
+        <w:rPr>
+          <w:rFonts w:ascii="Times New Roman" w:hAnsi="Times New Roman" w:cs="Times New Roman"/>
+          <w:sz w:val="26"/>
+          <w:szCs w:val="26"/>
+          <w:lang w:val="en-US"/>
+        </w:rPr>
+        <w:t>Y</w:t>
+      </w:r>
+      <w:r>
+        <w:rPr>
+          <w:rFonts w:ascii="Times New Roman" w:hAnsi="Times New Roman" w:cs="Times New Roman"/>
+          <w:sz w:val="26"/>
+          <w:szCs w:val="26"/>
+        </w:rPr>
+        <w:t>»</w:t>
+      </w:r>
+      <w:r>
+        <w:rPr>
+          <w:rFonts w:ascii="Times New Roman" w:hAnsi="Times New Roman" w:cs="Times New Roman"/>
+          <w:sz w:val="26"/>
+          <w:szCs w:val="26"/>
+        </w:rPr>
+        <w:t xml:space="preserve"> в меню графика исчезло.</w:t>
+      </w:r>
+      <w:proofErr w:type="gramStart"/>
+      <w:r>
+        <w:rPr>
+          <w:rFonts w:ascii="Times New Roman" w:hAnsi="Times New Roman" w:cs="Times New Roman"/>
+          <w:sz w:val="26"/>
+          <w:szCs w:val="26"/>
+        </w:rPr>
+        <w:t xml:space="preserve"> </w:t>
+      </w:r>
+      <w:proofErr w:type="gramEnd"/>
+      <w:r>
+        <w:rPr>
+          <w:rFonts w:ascii="Times New Roman" w:hAnsi="Times New Roman" w:cs="Times New Roman"/>
+          <w:sz w:val="26"/>
+          <w:szCs w:val="26"/>
+        </w:rPr>
+        <w:t>Избыточная опция.</w:t>
+      </w:r>
+    </w:p>
+    <w:p>
+      <w:pPr>
+        <w:pStyle w:val="a3"/>
+        <w:numPr>
+          <w:ilvl w:val="0"/>
+          <w:numId w:val="9"/>
+        </w:numPr>
+        <w:tabs>
+          <w:tab w:val="left" w:pos="284"/>
+        </w:tabs>
+        <w:spacing w:after="120" w:line="240" w:lineRule="auto"/>
+        <w:ind w:left="284" w:hanging="284"/>
+        <w:jc w:val="both"/>
+        <w:rPr>
+          <w:rFonts w:ascii="Times New Roman" w:hAnsi="Times New Roman" w:cs="Times New Roman"/>
+          <w:sz w:val="26"/>
+          <w:szCs w:val="26"/>
+        </w:rPr>
+      </w:pPr>
+    </w:p>
+    <w:p>
+      <w:pPr>
+        <w:tabs>
+          <w:tab w:val="left" w:pos="284"/>
+        </w:tabs>
+        <w:spacing w:after="120" w:line="240" w:lineRule="auto"/>
+        <w:jc w:val="both"/>
+        <w:rPr>
+          <w:rFonts w:ascii="Times New Roman" w:hAnsi="Times New Roman" w:cs="Times New Roman"/>
+          <w:sz w:val="26"/>
+          <w:szCs w:val="26"/>
+        </w:rPr>
+      </w:pPr>
+    </w:p>
+    <w:p>
+      <w:pPr>
+        <w:tabs>
+          <w:tab w:val="left" w:pos="284"/>
+        </w:tabs>
+        <w:spacing w:after="120" w:line="240" w:lineRule="auto"/>
+        <w:jc w:val="both"/>
+        <w:rPr>
+          <w:rFonts w:ascii="Times New Roman" w:hAnsi="Times New Roman" w:cs="Times New Roman"/>
+          <w:sz w:val="26"/>
+          <w:szCs w:val="26"/>
+        </w:rPr>
+      </w:pPr>
+    </w:p>
+    <w:p>
+      <w:pPr>
+        <w:tabs>
+          <w:tab w:val="left" w:pos="284"/>
+        </w:tabs>
+        <w:spacing w:after="120" w:line="240" w:lineRule="auto"/>
+        <w:jc w:val="both"/>
+        <w:rPr>
+          <w:rFonts w:ascii="Times New Roman" w:hAnsi="Times New Roman" w:cs="Times New Roman"/>
+          <w:sz w:val="26"/>
+          <w:szCs w:val="26"/>
+        </w:rPr>
+      </w:pPr>
+    </w:p>
+    <w:p>
+      <w:pPr>
+        <w:tabs>
+          <w:tab w:val="left" w:pos="284"/>
+        </w:tabs>
+        <w:spacing w:after="120" w:line="240" w:lineRule="auto"/>
+        <w:jc w:val="both"/>
+        <w:rPr>
+          <w:rFonts w:ascii="Times New Roman" w:hAnsi="Times New Roman" w:cs="Times New Roman"/>
+          <w:sz w:val="26"/>
+          <w:szCs w:val="26"/>
+        </w:rPr>
+      </w:pPr>
+    </w:p>
+    <w:p>
+      <w:pPr>
+        <w:tabs>
+          <w:tab w:val="left" w:pos="284"/>
+        </w:tabs>
+        <w:spacing w:after="120" w:line="240" w:lineRule="auto"/>
+        <w:jc w:val="both"/>
+        <w:rPr>
+          <w:rFonts w:ascii="Times New Roman" w:hAnsi="Times New Roman" w:cs="Times New Roman"/>
+          <w:sz w:val="26"/>
+          <w:szCs w:val="26"/>
+        </w:rPr>
+      </w:pPr>
+    </w:p>
+    <w:p>
+      <w:pPr>
+        <w:tabs>
+          <w:tab w:val="left" w:pos="284"/>
+        </w:tabs>
+        <w:spacing w:after="120" w:line="240" w:lineRule="auto"/>
+        <w:jc w:val="both"/>
+        <w:rPr>
+          <w:rFonts w:ascii="Times New Roman" w:hAnsi="Times New Roman" w:cs="Times New Roman"/>
+          <w:sz w:val="26"/>
+          <w:szCs w:val="26"/>
+        </w:rPr>
+      </w:pPr>
+    </w:p>
+    <w:p>
+      <w:pPr>
+        <w:tabs>
+          <w:tab w:val="left" w:pos="284"/>
+        </w:tabs>
+        <w:spacing w:after="120" w:line="240" w:lineRule="auto"/>
+        <w:jc w:val="both"/>
+        <w:rPr>
+          <w:rFonts w:ascii="Times New Roman" w:hAnsi="Times New Roman" w:cs="Times New Roman"/>
+          <w:sz w:val="26"/>
+          <w:szCs w:val="26"/>
+        </w:rPr>
+      </w:pPr>
+    </w:p>
+    <w:p>
+      <w:pPr>
+        <w:tabs>
+          <w:tab w:val="left" w:pos="284"/>
+        </w:tabs>
+        <w:spacing w:after="120" w:line="240" w:lineRule="auto"/>
+        <w:jc w:val="both"/>
+        <w:rPr>
+          <w:rFonts w:ascii="Times New Roman" w:hAnsi="Times New Roman" w:cs="Times New Roman"/>
+          <w:sz w:val="26"/>
+          <w:szCs w:val="26"/>
+        </w:rPr>
+      </w:pPr>
+    </w:p>
+    <w:p>
+      <w:pPr>
+        <w:tabs>
+          <w:tab w:val="left" w:pos="284"/>
+        </w:tabs>
+        <w:spacing w:after="120" w:line="240" w:lineRule="auto"/>
+        <w:jc w:val="both"/>
+        <w:rPr>
+          <w:rFonts w:ascii="Times New Roman" w:hAnsi="Times New Roman" w:cs="Times New Roman"/>
+          <w:sz w:val="26"/>
+          <w:szCs w:val="26"/>
+        </w:rPr>
+      </w:pPr>
+    </w:p>
+    <w:p>
+      <w:pPr>
+        <w:tabs>
+          <w:tab w:val="left" w:pos="284"/>
+        </w:tabs>
+        <w:spacing w:after="120" w:line="240" w:lineRule="auto"/>
+        <w:jc w:val="both"/>
+        <w:rPr>
+          <w:rFonts w:ascii="Times New Roman" w:hAnsi="Times New Roman" w:cs="Times New Roman"/>
+          <w:sz w:val="26"/>
+          <w:szCs w:val="26"/>
+        </w:rPr>
+      </w:pPr>
+    </w:p>
+    <w:p>
+      <w:pPr>
+        <w:tabs>
+          <w:tab w:val="left" w:pos="284"/>
+        </w:tabs>
+        <w:spacing w:after="120" w:line="240" w:lineRule="auto"/>
+        <w:jc w:val="both"/>
+        <w:rPr>
+          <w:rFonts w:ascii="Times New Roman" w:hAnsi="Times New Roman" w:cs="Times New Roman"/>
+          <w:sz w:val="26"/>
+          <w:szCs w:val="26"/>
+        </w:rPr>
+      </w:pPr>
+    </w:p>
+    <w:p>
+      <w:pPr>
+        <w:tabs>
+          <w:tab w:val="left" w:pos="284"/>
+        </w:tabs>
+        <w:spacing w:after="120" w:line="240" w:lineRule="auto"/>
+        <w:jc w:val="both"/>
+        <w:rPr>
+          <w:rFonts w:ascii="Times New Roman" w:hAnsi="Times New Roman" w:cs="Times New Roman"/>
+          <w:sz w:val="26"/>
+          <w:szCs w:val="26"/>
+        </w:rPr>
+      </w:pPr>
+    </w:p>
+    <w:p>
+      <w:pPr>
+        <w:tabs>
+          <w:tab w:val="left" w:pos="284"/>
+        </w:tabs>
+        <w:spacing w:after="120" w:line="240" w:lineRule="auto"/>
+        <w:jc w:val="both"/>
+        <w:rPr>
+          <w:rFonts w:ascii="Times New Roman" w:hAnsi="Times New Roman" w:cs="Times New Roman"/>
+          <w:sz w:val="26"/>
+          <w:szCs w:val="26"/>
+        </w:rPr>
+      </w:pPr>
     </w:p>
     <w:p>
       <w:pPr>
@@ -2847,6 +3649,95 @@
     </w:lvl>
   </w:abstractNum>
   <w:abstractNum w:abstractNumId="7">
+    <w:nsid w:val="79A925A2"/>
+    <w:multiLevelType w:val="hybridMultilevel"/>
+    <w:tmpl w:val="D924CBBE"/>
+    <w:lvl w:ilvl="0" w:tplc="BA4ECA92">
+      <w:start w:val="1"/>
+      <w:numFmt w:val="decimal"/>
+      <w:lvlText w:val="%1)"/>
+      <w:lvlJc w:val="left"/>
+      <w:pPr>
+        <w:ind w:left="1800" w:hanging="360"/>
+      </w:pPr>
+      <w:rPr>
+        <w:rFonts w:hint="default"/>
+      </w:rPr>
+    </w:lvl>
+    <w:lvl w:ilvl="1" w:tplc="04190019" w:tentative="1">
+      <w:start w:val="1"/>
+      <w:numFmt w:val="lowerLetter"/>
+      <w:lvlText w:val="%2."/>
+      <w:lvlJc w:val="left"/>
+      <w:pPr>
+        <w:ind w:left="1440" w:hanging="360"/>
+      </w:pPr>
+    </w:lvl>
+    <w:lvl w:ilvl="2" w:tplc="0419001B" w:tentative="1">
+      <w:start w:val="1"/>
+      <w:numFmt w:val="lowerRoman"/>
+      <w:lvlText w:val="%3."/>
+      <w:lvlJc w:val="right"/>
+      <w:pPr>
+        <w:ind w:left="2160" w:hanging="180"/>
+      </w:pPr>
+    </w:lvl>
+    <w:lvl w:ilvl="3" w:tplc="0419000F" w:tentative="1">
+      <w:start w:val="1"/>
+      <w:numFmt w:val="decimal"/>
+      <w:lvlText w:val="%4."/>
+      <w:lvlJc w:val="left"/>
+      <w:pPr>
+        <w:ind w:left="2880" w:hanging="360"/>
+      </w:pPr>
+    </w:lvl>
+    <w:lvl w:ilvl="4" w:tplc="04190019" w:tentative="1">
+      <w:start w:val="1"/>
+      <w:numFmt w:val="lowerLetter"/>
+      <w:lvlText w:val="%5."/>
+      <w:lvlJc w:val="left"/>
+      <w:pPr>
+        <w:ind w:left="3600" w:hanging="360"/>
+      </w:pPr>
+    </w:lvl>
+    <w:lvl w:ilvl="5" w:tplc="0419001B" w:tentative="1">
+      <w:start w:val="1"/>
+      <w:numFmt w:val="lowerRoman"/>
+      <w:lvlText w:val="%6."/>
+      <w:lvlJc w:val="right"/>
+      <w:pPr>
+        <w:ind w:left="4320" w:hanging="180"/>
+      </w:pPr>
+    </w:lvl>
+    <w:lvl w:ilvl="6" w:tplc="0419000F" w:tentative="1">
+      <w:start w:val="1"/>
+      <w:numFmt w:val="decimal"/>
+      <w:lvlText w:val="%7."/>
+      <w:lvlJc w:val="left"/>
+      <w:pPr>
+        <w:ind w:left="5040" w:hanging="360"/>
+      </w:pPr>
+    </w:lvl>
+    <w:lvl w:ilvl="7" w:tplc="04190019" w:tentative="1">
+      <w:start w:val="1"/>
+      <w:numFmt w:val="lowerLetter"/>
+      <w:lvlText w:val="%8."/>
+      <w:lvlJc w:val="left"/>
+      <w:pPr>
+        <w:ind w:left="5760" w:hanging="360"/>
+      </w:pPr>
+    </w:lvl>
+    <w:lvl w:ilvl="8" w:tplc="0419001B" w:tentative="1">
+      <w:start w:val="1"/>
+      <w:numFmt w:val="lowerRoman"/>
+      <w:lvlText w:val="%9."/>
+      <w:lvlJc w:val="right"/>
+      <w:pPr>
+        <w:ind w:left="6480" w:hanging="180"/>
+      </w:pPr>
+    </w:lvl>
+  </w:abstractNum>
+  <w:abstractNum w:abstractNumId="8">
     <w:nsid w:val="7F1A6DD6"/>
     <w:multiLevelType w:val="hybridMultilevel"/>
     <w:tmpl w:val="3C1EB020"/>
@@ -2939,7 +3830,7 @@
     <w:abstractNumId w:val="3"/>
   </w:num>
   <w:num w:numId="2">
-    <w:abstractNumId w:val="7"/>
+    <w:abstractNumId w:val="8"/>
   </w:num>
   <w:num w:numId="3">
     <w:abstractNumId w:val="2"/>
@@ -2958,6 +3849,9 @@
   </w:num>
   <w:num w:numId="8">
     <w:abstractNumId w:val="4"/>
+  </w:num>
+  <w:num w:numId="9">
+    <w:abstractNumId w:val="7"/>
   </w:num>
 </w:numbering>
 </file>

</xml_diff>